<commit_message>
Physics M20C Lab 11 Complete
</commit_message>
<xml_diff>
--- a/PHYSM20C/Labs/Lab11/Lab11_Summary.docx
+++ b/PHYSM20C/Labs/Lab11/Lab11_Summary.docx
@@ -9,6 +9,8 @@
           <w:szCs w:val="28"/>
         </w:rPr>
       </w:pPr>
+      <w:bookmarkStart w:id="0" w:name="_Hlk5343506"/>
+      <w:bookmarkStart w:id="1" w:name="_GoBack"/>
       <w:r>
         <w:rPr>
           <w:sz w:val="28"/>
@@ -28,7 +30,21 @@
           <w:sz w:val="28"/>
           <w:szCs w:val="28"/>
         </w:rPr>
-        <w:t xml:space="preserve"> results consistent with theoretical values. The distance between the slits was found to be 0.243 mm with a 4.2% uncertainty. The percent difference from the theoretical value of 0.250 mm was 2.9% which is within the margin of error. Using the results from experiment 1, the wave length of an “unknown” laser was found to be 534.3 nm with a 6.5% uncertainty. The percent difference from the theoretical value of 543.5 nm was 1.7% which is within the margin of error. Finally, the </w:t>
+        <w:t xml:space="preserve"> results consistent with </w:t>
+      </w:r>
+      <w:r>
+        <w:rPr>
+          <w:sz w:val="28"/>
+          <w:szCs w:val="28"/>
+        </w:rPr>
+        <w:t xml:space="preserve">the </w:t>
+      </w:r>
+      <w:r>
+        <w:rPr>
+          <w:sz w:val="28"/>
+          <w:szCs w:val="28"/>
+        </w:rPr>
+        <w:t xml:space="preserve">theoretical values. The distance between the slits was found to be 0.243 mm with a 4.2% uncertainty. The percent difference from the theoretical value of 0.250 mm was 2.9% which is within the margin of error. Using the results from experiment 1, the wave length of an “unknown” laser was found to be 534.3 nm with a 6.5% uncertainty. The percent difference from the theoretical value of 543.5 nm was 1.7% which is within the margin of error. Finally, the </w:t>
       </w:r>
       <w:r>
         <w:rPr>
@@ -650,21 +666,7 @@
           <w:sz w:val="28"/>
           <w:szCs w:val="28"/>
         </w:rPr>
-        <w:t xml:space="preserve">Spectroscopist – </w:t>
-      </w:r>
-      <w:r>
-        <w:rPr>
-          <w:sz w:val="28"/>
-          <w:szCs w:val="28"/>
-        </w:rPr>
-        <w:t>The study of spectra, especially experimental observation of optical spectra or mass spectra, to determine the properties of their source.</w:t>
-      </w:r>
-      <w:r>
-        <w:rPr>
-          <w:sz w:val="28"/>
-          <w:szCs w:val="28"/>
-        </w:rPr>
-        <w:t xml:space="preserve"> </w:t>
+        <w:t xml:space="preserve">Spectroscopist – The study of spectra, especially experimental observation of optical spectra or mass spectra, to determine the properties of their source. </w:t>
       </w:r>
     </w:p>
     <w:p>
@@ -679,17 +681,10 @@
           <w:sz w:val="28"/>
           <w:szCs w:val="28"/>
         </w:rPr>
-        <w:t>Spectroscopy is used in physical and analytical chemistry because atoms and molecules have unique spectra. As a result, these spectra can be used to detect, identify and quantify information about the atoms and molecules. Spectroscopy is also used in astronomy and remote sensing on Earth.</w:t>
-      </w:r>
-      <w:r>
-        <w:rPr>
-          <w:sz w:val="28"/>
-          <w:szCs w:val="28"/>
-        </w:rPr>
-        <w:t xml:space="preserve"> - Wikipedia</w:t>
-      </w:r>
-      <w:bookmarkStart w:id="0" w:name="_GoBack"/>
+        <w:t>Spectroscopy is used in physical and analytical chemistry because atoms and molecules have unique spectra. As a result, these spectra can be used to detect, identify and quantify information about the atoms and molecules. Spectroscopy is also used in astronomy and remote sensing on Earth. - Wikipedia</w:t>
+      </w:r>
       <w:bookmarkEnd w:id="0"/>
+      <w:bookmarkEnd w:id="1"/>
     </w:p>
     <w:sectPr>
       <w:pgSz w:w="12240" w:h="15840"/>
@@ -1102,6 +1097,7 @@
   <w:style w:type="character" w:default="1" w:styleId="DefaultParagraphFont">
     <w:name w:val="Default Paragraph Font"/>
     <w:uiPriority w:val="1"/>
+    <w:semiHidden/>
     <w:unhideWhenUsed/>
   </w:style>
   <w:style w:type="table" w:default="1" w:styleId="TableNormal">

</xml_diff>